<commit_message>
Nova Correção Exercício 2
</commit_message>
<xml_diff>
--- a/Módulo3-Semana2/Exercicio2.docx
+++ b/Módulo3-Semana2/Exercicio2.docx
@@ -37,8 +37,25 @@
           <w:rFonts w:ascii="Montserrat" w:hAnsi="Montserrat"/>
           <w:color w:val="000000"/>
         </w:rPr>
-        <w:t xml:space="preserve">Luizinho estava trabalhando em uma melhoria em seu código utilizando a branch </w:t>
-      </w:r>
+        <w:t xml:space="preserve">Luizinho estava trabalhando em uma melhoria em seu código utilizando a </w:t>
+      </w:r>
+      <w:proofErr w:type="spellStart"/>
+      <w:r>
+        <w:rPr>
+          <w:rFonts w:ascii="Montserrat" w:hAnsi="Montserrat"/>
+          <w:color w:val="000000"/>
+        </w:rPr>
+        <w:t>branch</w:t>
+      </w:r>
+      <w:proofErr w:type="spellEnd"/>
+      <w:r>
+        <w:rPr>
+          <w:rFonts w:ascii="Montserrat" w:hAnsi="Montserrat"/>
+          <w:color w:val="000000"/>
+        </w:rPr>
+        <w:t xml:space="preserve"> </w:t>
+      </w:r>
+      <w:proofErr w:type="spellStart"/>
       <w:r>
         <w:rPr>
           <w:rFonts w:ascii="Montserrat" w:hAnsi="Montserrat"/>
@@ -46,15 +63,9 @@
           <w:iCs/>
           <w:color w:val="000000"/>
         </w:rPr>
-        <w:t xml:space="preserve">feature/ABC123, </w:t>
-      </w:r>
-      <w:r>
-        <w:rPr>
-          <w:rFonts w:ascii="Montserrat" w:hAnsi="Montserrat"/>
-          <w:color w:val="000000"/>
-        </w:rPr>
-        <w:t xml:space="preserve"> quando colegas de trabalho lhe informaram de um bug em produção que precisa ser corrigido o quanto antes. O bug em questão estava no arquivo </w:t>
-      </w:r>
+        <w:t>feature</w:t>
+      </w:r>
+      <w:proofErr w:type="spellEnd"/>
       <w:r>
         <w:rPr>
           <w:rFonts w:ascii="Montserrat" w:hAnsi="Montserrat"/>
@@ -62,15 +73,9 @@
           <w:iCs/>
           <w:color w:val="000000"/>
         </w:rPr>
-        <w:t>hello.py</w:t>
-      </w:r>
-      <w:r>
-        <w:rPr>
-          <w:rFonts w:ascii="Montserrat" w:hAnsi="Montserrat"/>
-          <w:color w:val="000000"/>
-        </w:rPr>
-        <w:t xml:space="preserve"> na branch </w:t>
-      </w:r>
+        <w:t>/ABC</w:t>
+      </w:r>
+      <w:proofErr w:type="gramStart"/>
       <w:r>
         <w:rPr>
           <w:rFonts w:ascii="Montserrat" w:hAnsi="Montserrat"/>
@@ -78,14 +83,104 @@
           <w:iCs/>
           <w:color w:val="000000"/>
         </w:rPr>
+        <w:t xml:space="preserve">123, </w:t>
+      </w:r>
+      <w:r>
+        <w:rPr>
+          <w:rFonts w:ascii="Montserrat" w:hAnsi="Montserrat"/>
+          <w:color w:val="000000"/>
+        </w:rPr>
+        <w:t> quando</w:t>
+      </w:r>
+      <w:proofErr w:type="gramEnd"/>
+      <w:r>
+        <w:rPr>
+          <w:rFonts w:ascii="Montserrat" w:hAnsi="Montserrat"/>
+          <w:color w:val="000000"/>
+        </w:rPr>
+        <w:t xml:space="preserve"> colegas de trabalho lhe informaram de um bug em produção que precisa ser corrigido o quanto antes. O bug em questão estava no arquivo </w:t>
+      </w:r>
+      <w:r>
+        <w:rPr>
+          <w:rFonts w:ascii="Montserrat" w:hAnsi="Montserrat"/>
+          <w:i/>
+          <w:iCs/>
+          <w:color w:val="000000"/>
+        </w:rPr>
+        <w:t>hello.py</w:t>
+      </w:r>
+      <w:r>
+        <w:rPr>
+          <w:rFonts w:ascii="Montserrat" w:hAnsi="Montserrat"/>
+          <w:color w:val="000000"/>
+        </w:rPr>
+        <w:t xml:space="preserve"> na </w:t>
+      </w:r>
+      <w:proofErr w:type="spellStart"/>
+      <w:r>
+        <w:rPr>
+          <w:rFonts w:ascii="Montserrat" w:hAnsi="Montserrat"/>
+          <w:color w:val="000000"/>
+        </w:rPr>
+        <w:t>branch</w:t>
+      </w:r>
+      <w:proofErr w:type="spellEnd"/>
+      <w:r>
+        <w:rPr>
+          <w:rFonts w:ascii="Montserrat" w:hAnsi="Montserrat"/>
+          <w:color w:val="000000"/>
+        </w:rPr>
+        <w:t xml:space="preserve"> </w:t>
+      </w:r>
+      <w:proofErr w:type="spellStart"/>
+      <w:r>
+        <w:rPr>
+          <w:rFonts w:ascii="Montserrat" w:hAnsi="Montserrat"/>
+          <w:i/>
+          <w:iCs/>
+          <w:color w:val="000000"/>
+        </w:rPr>
         <w:t>main</w:t>
       </w:r>
-      <w:r>
-        <w:rPr>
-          <w:rFonts w:ascii="Montserrat" w:hAnsi="Montserrat"/>
-          <w:color w:val="000000"/>
-        </w:rPr>
-        <w:t xml:space="preserve"> do repositório. Qual sequência de comandos git, Luizinho deve executar para corrigir o bug e voltar ao seu trabalho? Lembre-se que a empresa em que Luizinho trabalha segue à risca o GitFlow.</w:t>
+      <w:proofErr w:type="spellEnd"/>
+      <w:r>
+        <w:rPr>
+          <w:rFonts w:ascii="Montserrat" w:hAnsi="Montserrat"/>
+          <w:color w:val="000000"/>
+        </w:rPr>
+        <w:t xml:space="preserve"> do repositório. Qual sequência de comandos </w:t>
+      </w:r>
+      <w:proofErr w:type="spellStart"/>
+      <w:r>
+        <w:rPr>
+          <w:rFonts w:ascii="Montserrat" w:hAnsi="Montserrat"/>
+          <w:color w:val="000000"/>
+        </w:rPr>
+        <w:t>git</w:t>
+      </w:r>
+      <w:proofErr w:type="spellEnd"/>
+      <w:r>
+        <w:rPr>
+          <w:rFonts w:ascii="Montserrat" w:hAnsi="Montserrat"/>
+          <w:color w:val="000000"/>
+        </w:rPr>
+        <w:t xml:space="preserve">, Luizinho deve executar para corrigir o bug e voltar ao seu trabalho? Lembre-se que a empresa em que Luizinho trabalha segue à risca o </w:t>
+      </w:r>
+      <w:proofErr w:type="spellStart"/>
+      <w:r>
+        <w:rPr>
+          <w:rFonts w:ascii="Montserrat" w:hAnsi="Montserrat"/>
+          <w:color w:val="000000"/>
+        </w:rPr>
+        <w:t>GitFlow</w:t>
+      </w:r>
+      <w:proofErr w:type="spellEnd"/>
+      <w:r>
+        <w:rPr>
+          <w:rFonts w:ascii="Montserrat" w:hAnsi="Montserrat"/>
+          <w:color w:val="000000"/>
+        </w:rPr>
+        <w:t>.</w:t>
       </w:r>
     </w:p>
     <w:p>
@@ -126,13 +221,31 @@
           <w:color w:val="000000"/>
         </w:rPr>
       </w:pPr>
-      <w:r>
-        <w:rPr>
-          <w:rFonts w:ascii="Montserrat" w:hAnsi="Montserrat"/>
-          <w:color w:val="000000"/>
-        </w:rPr>
-        <w:t>git checkout main</w:t>
-      </w:r>
+      <w:proofErr w:type="spellStart"/>
+      <w:r>
+        <w:rPr>
+          <w:rFonts w:ascii="Montserrat" w:hAnsi="Montserrat"/>
+          <w:color w:val="000000"/>
+        </w:rPr>
+        <w:t>git</w:t>
+      </w:r>
+      <w:proofErr w:type="spellEnd"/>
+      <w:r>
+        <w:rPr>
+          <w:rFonts w:ascii="Montserrat" w:hAnsi="Montserrat"/>
+          <w:color w:val="000000"/>
+        </w:rPr>
+        <w:t xml:space="preserve"> checkout </w:t>
+      </w:r>
+      <w:proofErr w:type="spellStart"/>
+      <w:r>
+        <w:rPr>
+          <w:rFonts w:ascii="Montserrat" w:hAnsi="Montserrat"/>
+          <w:color w:val="000000"/>
+        </w:rPr>
+        <w:t>main</w:t>
+      </w:r>
+      <w:proofErr w:type="spellEnd"/>
     </w:p>
     <w:p>
       <w:pPr>
@@ -186,6 +299,7 @@
           <w:color w:val="000000"/>
         </w:rPr>
       </w:pPr>
+      <w:proofErr w:type="spellStart"/>
       <w:r>
         <w:rPr>
           <w:rFonts w:ascii="Montserrat" w:hAnsi="Montserrat"/>
@@ -198,7 +312,31 @@
           <w:rFonts w:ascii="Montserrat" w:hAnsi="Montserrat"/>
           <w:color w:val="000000"/>
         </w:rPr>
-        <w:t>it add hello.py</w:t>
+        <w:t>it</w:t>
+      </w:r>
+      <w:proofErr w:type="spellEnd"/>
+      <w:r>
+        <w:rPr>
+          <w:rFonts w:ascii="Montserrat" w:hAnsi="Montserrat"/>
+          <w:color w:val="000000"/>
+        </w:rPr>
+        <w:t xml:space="preserve"> </w:t>
+      </w:r>
+      <w:proofErr w:type="spellStart"/>
+      <w:r>
+        <w:rPr>
+          <w:rFonts w:ascii="Montserrat" w:hAnsi="Montserrat"/>
+          <w:color w:val="000000"/>
+        </w:rPr>
+        <w:t>add</w:t>
+      </w:r>
+      <w:proofErr w:type="spellEnd"/>
+      <w:r>
+        <w:rPr>
+          <w:rFonts w:ascii="Montserrat" w:hAnsi="Montserrat"/>
+          <w:color w:val="000000"/>
+        </w:rPr>
+        <w:t xml:space="preserve"> hello.py</w:t>
       </w:r>
     </w:p>
     <w:p>
@@ -214,6 +352,7 @@
           <w:color w:val="000000"/>
         </w:rPr>
       </w:pPr>
+      <w:proofErr w:type="spellStart"/>
       <w:r>
         <w:rPr>
           <w:rFonts w:ascii="Montserrat" w:hAnsi="Montserrat"/>
@@ -226,14 +365,54 @@
           <w:rFonts w:ascii="Montserrat" w:hAnsi="Montserrat"/>
           <w:color w:val="000000"/>
         </w:rPr>
-        <w:t xml:space="preserve">it commit </w:t>
-      </w:r>
-      <w:r>
-        <w:rPr>
-          <w:rFonts w:ascii="Montserrat" w:hAnsi="Montserrat"/>
-          <w:color w:val="000000"/>
-        </w:rPr>
-        <w:t>-am “Correção bug no arquivo hello.py”</w:t>
+        <w:t>it</w:t>
+      </w:r>
+      <w:proofErr w:type="spellEnd"/>
+      <w:r>
+        <w:rPr>
+          <w:rFonts w:ascii="Montserrat" w:hAnsi="Montserrat"/>
+          <w:color w:val="000000"/>
+        </w:rPr>
+        <w:t xml:space="preserve"> </w:t>
+      </w:r>
+      <w:proofErr w:type="spellStart"/>
+      <w:r>
+        <w:rPr>
+          <w:rFonts w:ascii="Montserrat" w:hAnsi="Montserrat"/>
+          <w:color w:val="000000"/>
+        </w:rPr>
+        <w:t>commit</w:t>
+      </w:r>
+      <w:proofErr w:type="spellEnd"/>
+      <w:r>
+        <w:rPr>
+          <w:rFonts w:ascii="Montserrat" w:hAnsi="Montserrat"/>
+          <w:color w:val="000000"/>
+        </w:rPr>
+        <w:t xml:space="preserve"> </w:t>
+      </w:r>
+      <w:r>
+        <w:rPr>
+          <w:rFonts w:ascii="Montserrat" w:hAnsi="Montserrat"/>
+          <w:color w:val="000000"/>
+        </w:rPr>
+        <w:t>-</w:t>
+      </w:r>
+      <w:proofErr w:type="spellStart"/>
+      <w:r>
+        <w:rPr>
+          <w:rFonts w:ascii="Montserrat" w:hAnsi="Montserrat"/>
+          <w:color w:val="000000"/>
+        </w:rPr>
+        <w:t>am</w:t>
+      </w:r>
+      <w:proofErr w:type="spellEnd"/>
+      <w:r>
+        <w:rPr>
+          <w:rFonts w:ascii="Montserrat" w:hAnsi="Montserrat"/>
+          <w:color w:val="000000"/>
+        </w:rPr>
+        <w:t xml:space="preserve"> “Correção bug no arquivo hello.py”</w:t>
       </w:r>
     </w:p>
     <w:p>
@@ -249,12 +428,69 @@
           <w:color w:val="000000"/>
         </w:rPr>
       </w:pPr>
-      <w:r>
-        <w:rPr>
-          <w:rFonts w:ascii="Montserrat" w:hAnsi="Montserrat"/>
-          <w:color w:val="000000"/>
-        </w:rPr>
-        <w:t xml:space="preserve">git push origin main </w:t>
+      <w:proofErr w:type="spellStart"/>
+      <w:r>
+        <w:rPr>
+          <w:rFonts w:ascii="Montserrat" w:hAnsi="Montserrat"/>
+          <w:color w:val="000000"/>
+        </w:rPr>
+        <w:t>git</w:t>
+      </w:r>
+      <w:proofErr w:type="spellEnd"/>
+      <w:r>
+        <w:rPr>
+          <w:rFonts w:ascii="Montserrat" w:hAnsi="Montserrat"/>
+          <w:color w:val="000000"/>
+        </w:rPr>
+        <w:t xml:space="preserve"> </w:t>
+      </w:r>
+      <w:proofErr w:type="spellStart"/>
+      <w:r>
+        <w:rPr>
+          <w:rFonts w:ascii="Montserrat" w:hAnsi="Montserrat"/>
+          <w:color w:val="000000"/>
+        </w:rPr>
+        <w:t>push</w:t>
+      </w:r>
+      <w:proofErr w:type="spellEnd"/>
+      <w:r>
+        <w:rPr>
+          <w:rFonts w:ascii="Montserrat" w:hAnsi="Montserrat"/>
+          <w:color w:val="000000"/>
+        </w:rPr>
+        <w:t xml:space="preserve"> </w:t>
+      </w:r>
+      <w:proofErr w:type="spellStart"/>
+      <w:r>
+        <w:rPr>
+          <w:rFonts w:ascii="Montserrat" w:hAnsi="Montserrat"/>
+          <w:color w:val="000000"/>
+        </w:rPr>
+        <w:t>origin</w:t>
+      </w:r>
+      <w:proofErr w:type="spellEnd"/>
+      <w:r>
+        <w:rPr>
+          <w:rFonts w:ascii="Montserrat" w:hAnsi="Montserrat"/>
+          <w:color w:val="000000"/>
+        </w:rPr>
+        <w:t xml:space="preserve"> </w:t>
+      </w:r>
+      <w:proofErr w:type="spellStart"/>
+      <w:r>
+        <w:rPr>
+          <w:rFonts w:ascii="Montserrat" w:hAnsi="Montserrat"/>
+          <w:color w:val="000000"/>
+        </w:rPr>
+        <w:t>main</w:t>
+      </w:r>
+      <w:proofErr w:type="spellEnd"/>
+      <w:r>
+        <w:rPr>
+          <w:rFonts w:ascii="Montserrat" w:hAnsi="Montserrat"/>
+          <w:color w:val="000000"/>
+        </w:rPr>
+        <w:t xml:space="preserve"> </w:t>
       </w:r>
     </w:p>
     <w:p>
@@ -270,13 +506,23 @@
           <w:color w:val="000000"/>
         </w:rPr>
       </w:pPr>
-      <w:r>
-        <w:rPr>
-          <w:rFonts w:ascii="Montserrat" w:hAnsi="Montserrat"/>
-          <w:color w:val="000000"/>
-        </w:rPr>
-        <w:t xml:space="preserve">git checkout </w:t>
-      </w:r>
+      <w:proofErr w:type="spellStart"/>
+      <w:r>
+        <w:rPr>
+          <w:rFonts w:ascii="Montserrat" w:hAnsi="Montserrat"/>
+          <w:color w:val="000000"/>
+        </w:rPr>
+        <w:t>git</w:t>
+      </w:r>
+      <w:proofErr w:type="spellEnd"/>
+      <w:r>
+        <w:rPr>
+          <w:rFonts w:ascii="Montserrat" w:hAnsi="Montserrat"/>
+          <w:color w:val="000000"/>
+        </w:rPr>
+        <w:t xml:space="preserve"> checkout </w:t>
+      </w:r>
+      <w:proofErr w:type="spellStart"/>
       <w:r>
         <w:rPr>
           <w:rFonts w:ascii="Montserrat" w:hAnsi="Montserrat"/>
@@ -284,8 +530,73 @@
           <w:iCs/>
           <w:color w:val="000000"/>
         </w:rPr>
-        <w:t>feature/ABC123</w:t>
-      </w:r>
+        <w:t>feature</w:t>
+      </w:r>
+      <w:proofErr w:type="spellEnd"/>
+      <w:r>
+        <w:rPr>
+          <w:rFonts w:ascii="Montserrat" w:hAnsi="Montserrat"/>
+          <w:i/>
+          <w:iCs/>
+          <w:color w:val="000000"/>
+        </w:rPr>
+        <w:t>/ABC123</w:t>
+      </w:r>
+    </w:p>
+    <w:p>
+      <w:pPr>
+        <w:pStyle w:val="PargrafodaLista"/>
+        <w:numPr>
+          <w:ilvl w:val="0"/>
+          <w:numId w:val="1"/>
+        </w:numPr>
+        <w:jc w:val="both"/>
+        <w:rPr>
+          <w:rFonts w:ascii="Montserrat" w:hAnsi="Montserrat"/>
+          <w:color w:val="000000"/>
+        </w:rPr>
+      </w:pPr>
+      <w:proofErr w:type="spellStart"/>
+      <w:r>
+        <w:rPr>
+          <w:rFonts w:ascii="Montserrat" w:hAnsi="Montserrat"/>
+          <w:color w:val="000000"/>
+        </w:rPr>
+        <w:t>git</w:t>
+      </w:r>
+      <w:proofErr w:type="spellEnd"/>
+      <w:r>
+        <w:rPr>
+          <w:rFonts w:ascii="Montserrat" w:hAnsi="Montserrat"/>
+          <w:color w:val="000000"/>
+        </w:rPr>
+        <w:t xml:space="preserve"> </w:t>
+      </w:r>
+      <w:proofErr w:type="spellStart"/>
+      <w:r>
+        <w:rPr>
+          <w:rFonts w:ascii="Montserrat" w:hAnsi="Montserrat"/>
+          <w:color w:val="000000"/>
+        </w:rPr>
+        <w:t>rebase</w:t>
+      </w:r>
+      <w:proofErr w:type="spellEnd"/>
+      <w:r>
+        <w:rPr>
+          <w:rFonts w:ascii="Montserrat" w:hAnsi="Montserrat"/>
+          <w:color w:val="000000"/>
+        </w:rPr>
+        <w:t xml:space="preserve"> </w:t>
+      </w:r>
+      <w:proofErr w:type="spellStart"/>
+      <w:r>
+        <w:rPr>
+          <w:rFonts w:ascii="Montserrat" w:hAnsi="Montserrat"/>
+          <w:color w:val="000000"/>
+        </w:rPr>
+        <w:t>main</w:t>
+      </w:r>
+      <w:proofErr w:type="spellEnd"/>
     </w:p>
     <w:p>
       <w:r>

</xml_diff>